<commit_message>
Finished Source Panel Method + Report
</commit_message>
<xml_diff>
--- a/Source Panel Project Report.docx
+++ b/Source Panel Project Report.docx
@@ -101,13 +101,7 @@
           <w:rPr>
             <w:rFonts w:ascii="Cambria Math" w:hAnsi="Cambria Math"/>
           </w:rPr>
-          <m:t>ln(r</m:t>
-        </m:r>
-        <m:r>
-          <w:rPr>
-            <w:rFonts w:ascii="Cambria Math" w:hAnsi="Cambria Math"/>
-          </w:rPr>
-          <m:t>)</m:t>
+          <m:t>ln(r)</m:t>
         </m:r>
       </m:oMath>
       <w:r>
@@ -315,24 +309,7 @@
           <w:rFonts w:eastAsiaTheme="minorEastAsia"/>
         </w:rPr>
         <w:tab/>
-      </w:r>
-      <w:r>
-        <w:rPr>
-          <w:rFonts w:eastAsiaTheme="minorEastAsia"/>
-        </w:rPr>
-        <w:t>(</w:t>
-      </w:r>
-      <w:r>
-        <w:rPr>
-          <w:rFonts w:eastAsiaTheme="minorEastAsia"/>
-        </w:rPr>
-        <w:t>2</w:t>
-      </w:r>
-      <w:r>
-        <w:rPr>
-          <w:rFonts w:eastAsiaTheme="minorEastAsia"/>
-        </w:rPr>
-        <w:t>)</w:t>
+        <w:t>(2)</w:t>
       </w:r>
     </w:p>
     <w:p>
@@ -613,18 +590,7 @@
           <w:rFonts w:eastAsiaTheme="minorEastAsia"/>
         </w:rPr>
         <w:tab/>
-      </w:r>
-      <w:r>
-        <w:rPr>
-          <w:rFonts w:eastAsiaTheme="minorEastAsia"/>
-        </w:rPr>
-        <w:t>(</w:t>
-      </w:r>
-      <w:r>
-        <w:rPr>
-          <w:rFonts w:eastAsiaTheme="minorEastAsia"/>
-        </w:rPr>
-        <w:t>3)</w:t>
+        <w:t>(3)</w:t>
       </w:r>
     </w:p>
     <w:p>
@@ -1185,19 +1151,7 @@
           <w:rFonts w:eastAsiaTheme="minorEastAsia"/>
         </w:rPr>
         <w:tab/>
-        <w:t>(</w:t>
-      </w:r>
-      <w:r>
-        <w:rPr>
-          <w:rFonts w:eastAsiaTheme="minorEastAsia"/>
-        </w:rPr>
-        <w:t>4</w:t>
-      </w:r>
-      <w:r>
-        <w:rPr>
-          <w:rFonts w:eastAsiaTheme="minorEastAsia"/>
-        </w:rPr>
-        <w:t>)</w:t>
+        <w:t>(4)</w:t>
       </w:r>
     </w:p>
     <w:p>
@@ -1588,19 +1542,7 @@
           <w:rFonts w:eastAsiaTheme="minorEastAsia"/>
         </w:rPr>
         <w:tab/>
-        <w:t>(</w:t>
-      </w:r>
-      <w:r>
-        <w:rPr>
-          <w:rFonts w:eastAsiaTheme="minorEastAsia"/>
-        </w:rPr>
-        <w:t>5</w:t>
-      </w:r>
-      <w:r>
-        <w:rPr>
-          <w:rFonts w:eastAsiaTheme="minorEastAsia"/>
-        </w:rPr>
-        <w:t>)</w:t>
+        <w:t>(5)</w:t>
       </w:r>
     </w:p>
     <w:p>
@@ -1811,13 +1753,7 @@
                       <w:rPr>
                         <w:rFonts w:ascii="Cambria Math" w:hAnsi="Cambria Math"/>
                       </w:rPr>
-                      <m:t>∂</m:t>
-                    </m:r>
-                    <m:r>
-                      <w:rPr>
-                        <w:rFonts w:ascii="Cambria Math" w:hAnsi="Cambria Math"/>
-                      </w:rPr>
-                      <m:t>s</m:t>
+                      <m:t>∂s</m:t>
                     </m:r>
                   </m:den>
                 </m:f>
@@ -1959,24 +1895,7 @@
           <w:rFonts w:eastAsiaTheme="minorEastAsia"/>
         </w:rPr>
         <w:tab/>
-      </w:r>
-      <w:r>
-        <w:rPr>
-          <w:rFonts w:eastAsiaTheme="minorEastAsia"/>
-        </w:rPr>
-        <w:t>(</w:t>
-      </w:r>
-      <w:r>
-        <w:rPr>
-          <w:rFonts w:eastAsiaTheme="minorEastAsia"/>
-        </w:rPr>
-        <w:t>6</w:t>
-      </w:r>
-      <w:r>
-        <w:rPr>
-          <w:rFonts w:eastAsiaTheme="minorEastAsia"/>
-        </w:rPr>
-        <w:t>)</w:t>
+        <w:t>(6)</w:t>
       </w:r>
     </w:p>
     <w:p>
@@ -1989,57 +1908,21 @@
         <w:rPr>
           <w:rFonts w:eastAsiaTheme="minorEastAsia"/>
         </w:rPr>
-        <w:t>(</w:t>
-      </w:r>
+        <w:t>(6) gives the tangent velocity contribution at P. The term for j=</w:t>
+      </w:r>
+      <w:proofErr w:type="spellStart"/>
       <w:r>
         <w:rPr>
           <w:rFonts w:eastAsiaTheme="minorEastAsia"/>
         </w:rPr>
-        <w:t>6</w:t>
-      </w:r>
+        <w:t>i</w:t>
+      </w:r>
+      <w:proofErr w:type="spellEnd"/>
       <w:r>
         <w:rPr>
           <w:rFonts w:eastAsiaTheme="minorEastAsia"/>
         </w:rPr>
-        <w:t xml:space="preserve">) gives the </w:t>
-      </w:r>
-      <w:r>
-        <w:rPr>
-          <w:rFonts w:eastAsiaTheme="minorEastAsia"/>
-        </w:rPr>
-        <w:t>tangent</w:t>
-      </w:r>
-      <w:r>
-        <w:rPr>
-          <w:rFonts w:eastAsiaTheme="minorEastAsia"/>
-        </w:rPr>
-        <w:t xml:space="preserve"> velocity contribution at P. </w:t>
-      </w:r>
-      <w:r>
-        <w:rPr>
-          <w:rFonts w:eastAsiaTheme="minorEastAsia"/>
-        </w:rPr>
-        <w:t>The term for j=</w:t>
-      </w:r>
-      <w:proofErr w:type="spellStart"/>
-      <w:r>
-        <w:rPr>
-          <w:rFonts w:eastAsiaTheme="minorEastAsia"/>
-        </w:rPr>
-        <w:t>i</w:t>
-      </w:r>
-      <w:proofErr w:type="spellEnd"/>
-      <w:r>
-        <w:rPr>
-          <w:rFonts w:eastAsiaTheme="minorEastAsia"/>
-        </w:rPr>
-        <w:t xml:space="preserve"> is zero. The total surface velocity is (7)</w:t>
-      </w:r>
-      <w:r>
-        <w:rPr>
-          <w:rFonts w:eastAsiaTheme="minorEastAsia"/>
-        </w:rPr>
-        <w:t>.</w:t>
+        <w:t xml:space="preserve"> is zero. The total surface velocity is (7).</w:t>
       </w:r>
     </w:p>
     <w:p>
@@ -2325,24 +2208,7 @@
           <w:rFonts w:eastAsiaTheme="minorEastAsia"/>
         </w:rPr>
         <w:tab/>
-      </w:r>
-      <w:r>
-        <w:rPr>
-          <w:rFonts w:eastAsiaTheme="minorEastAsia"/>
-        </w:rPr>
-        <w:t>(</w:t>
-      </w:r>
-      <w:r>
-        <w:rPr>
-          <w:rFonts w:eastAsiaTheme="minorEastAsia"/>
-        </w:rPr>
-        <w:t>7</w:t>
-      </w:r>
-      <w:r>
-        <w:rPr>
-          <w:rFonts w:eastAsiaTheme="minorEastAsia"/>
-        </w:rPr>
-        <w:t>)</w:t>
+        <w:t>(7)</w:t>
       </w:r>
     </w:p>
     <w:p>
@@ -2519,24 +2385,7 @@
           <w:rFonts w:eastAsiaTheme="minorEastAsia"/>
         </w:rPr>
         <w:tab/>
-      </w:r>
-      <w:r>
-        <w:rPr>
-          <w:rFonts w:eastAsiaTheme="minorEastAsia"/>
-        </w:rPr>
-        <w:t>(</w:t>
-      </w:r>
-      <w:r>
-        <w:rPr>
-          <w:rFonts w:eastAsiaTheme="minorEastAsia"/>
-        </w:rPr>
-        <w:t>8</w:t>
-      </w:r>
-      <w:r>
-        <w:rPr>
-          <w:rFonts w:eastAsiaTheme="minorEastAsia"/>
-        </w:rPr>
-        <w:t>)</w:t>
+        <w:t>(8)</w:t>
       </w:r>
     </w:p>
     <w:p>
@@ -2683,24 +2532,7 @@
           <w:rFonts w:eastAsiaTheme="minorEastAsia"/>
         </w:rPr>
         <w:tab/>
-      </w:r>
-      <w:r>
-        <w:rPr>
-          <w:rFonts w:eastAsiaTheme="minorEastAsia"/>
-        </w:rPr>
-        <w:t>(</w:t>
-      </w:r>
-      <w:r>
-        <w:rPr>
-          <w:rFonts w:eastAsiaTheme="minorEastAsia"/>
-        </w:rPr>
-        <w:t>9</w:t>
-      </w:r>
-      <w:r>
-        <w:rPr>
-          <w:rFonts w:eastAsiaTheme="minorEastAsia"/>
-        </w:rPr>
-        <w:t>)</w:t>
+        <w:t>(9)</w:t>
       </w:r>
     </w:p>
     <w:p>
@@ -2878,7 +2710,22 @@
         </w:rPr>
       </w:pPr>
       <w:r>
-        <w:t>The results got closer to the analytical solution. For the first geometry graph, the panels more closely resembled the shape of the circle. For the Cp graph, the numerical result lead to a more smoothed out cosine curve.</w:t>
+        <w:t>As the number of panels increased, t</w:t>
+      </w:r>
+      <w:r>
+        <w:t xml:space="preserve">he results </w:t>
+      </w:r>
+      <w:r>
+        <w:t>resembled</w:t>
+      </w:r>
+      <w:r>
+        <w:t xml:space="preserve"> the analytical solution</w:t>
+      </w:r>
+      <w:r>
+        <w:t xml:space="preserve"> more</w:t>
+      </w:r>
+      <w:r>
+        <w:t>. For the first geometry graph, the panels more closely resembled the shape of the circle. For the Cp graph, the numerical result lead to a more smoothed out cosine curve.</w:t>
       </w:r>
     </w:p>
     <w:p>
@@ -2918,7 +2765,31 @@
         </w:rPr>
       </w:pPr>
       <w:r>
-        <w:t xml:space="preserve">In the real world, we would expect the results to resemble the general shape of the numerical results however, the peaks and troughs would likely be smaller magnitudes due to real world effects that our assumptions do not take into account such as skin friction. </w:t>
+        <w:t>In the real world, we would expect the results to resemble the general shape of the numerical results however, the</w:t>
+      </w:r>
+      <w:r>
+        <w:t>re will be some deviation in the graph.</w:t>
+      </w:r>
+      <w:r>
+        <w:t xml:space="preserve"> </w:t>
+      </w:r>
+      <w:r>
+        <w:t>Our model makes several</w:t>
+      </w:r>
+      <w:r>
+        <w:t xml:space="preserve"> assumptions</w:t>
+      </w:r>
+      <w:r>
+        <w:t xml:space="preserve"> and neglects factors that influence Cp in the real word</w:t>
+      </w:r>
+      <w:r>
+        <w:t xml:space="preserve"> such as skin friction</w:t>
+      </w:r>
+      <w:r>
+        <w:t>, the effects of the boundary layer, and the effects of backflow/turbulence.</w:t>
+      </w:r>
+      <w:r>
+        <w:t xml:space="preserve"> </w:t>
       </w:r>
       <w:r>
         <w:rPr>
@@ -2931,14 +2802,15 @@
     <w:p>
       <w:pPr>
         <w:rPr>
-          <w:color w:val="FF0000"/>
-        </w:rPr>
-      </w:pPr>
-      <w:r>
-        <w:rPr>
           <w:b/>
           <w:bCs/>
         </w:rPr>
+      </w:pPr>
+      <w:r>
+        <w:rPr>
+          <w:b/>
+          <w:bCs/>
+        </w:rPr>
         <w:lastRenderedPageBreak/>
         <w:t>E. Code</w:t>
       </w:r>
@@ -2949,32 +2821,51 @@
         </w:rPr>
         <w:t xml:space="preserve"> </w:t>
       </w:r>
-      <w:r>
-        <w:rPr>
-          <w:b/>
-          <w:bCs/>
+    </w:p>
+    <w:p>
+      <w:pPr>
+        <w:rPr>
           <w:color w:val="FF0000"/>
         </w:rPr>
-        <w:t xml:space="preserve">(check to make sure I </w:t>
-      </w:r>
-      <w:proofErr w:type="gramStart"/>
-      <w:r>
-        <w:rPr>
-          <w:b/>
-          <w:bCs/>
-          <w:color w:val="FF0000"/>
-        </w:rPr>
-        <w:t>didn’t</w:t>
-      </w:r>
-      <w:proofErr w:type="gramEnd"/>
-      <w:r>
-        <w:rPr>
-          <w:b/>
-          <w:bCs/>
-          <w:color w:val="FF0000"/>
-        </w:rPr>
-        <w:t xml:space="preserve"> make any updates to this before turning in)</w:t>
-      </w:r>
+      </w:pPr>
+      <w:r>
+        <w:t xml:space="preserve">The methods for defining the panel method and computing the integrals for the source panel method are based on the work from the </w:t>
+      </w:r>
+      <w:proofErr w:type="spellStart"/>
+      <w:r>
+        <w:t>barbagroup</w:t>
+      </w:r>
+      <w:proofErr w:type="spellEnd"/>
+      <w:r>
+        <w:t>/</w:t>
+      </w:r>
+      <w:proofErr w:type="spellStart"/>
+      <w:r>
+        <w:t>Aeropython</w:t>
+      </w:r>
+      <w:proofErr w:type="spellEnd"/>
+      <w:r>
+        <w:t xml:space="preserve">, available here: </w:t>
+      </w:r>
+      <w:r>
+        <w:t xml:space="preserve">Barba, Lorena A., and </w:t>
+      </w:r>
+      <w:proofErr w:type="spellStart"/>
+      <w:r>
+        <w:t>Mesnard</w:t>
+      </w:r>
+      <w:proofErr w:type="spellEnd"/>
+      <w:r>
+        <w:t xml:space="preserve">, Olivier (2019). Aero Python: classical aerodynamics of potential flow using Python. Journal of Open Source Education, 2(15), 45, </w:t>
+      </w:r>
+      <w:hyperlink r:id="rId7" w:history="1">
+        <w:r>
+          <w:rPr>
+            <w:rStyle w:val="Hyperlink"/>
+          </w:rPr>
+          <w:t>https://doi.org/10.21105/jose.00045</w:t>
+        </w:r>
+      </w:hyperlink>
     </w:p>
     <w:p>
       <w:pPr>
@@ -7511,6 +7402,7 @@
           <w:sz w:val="21"/>
           <w:szCs w:val="21"/>
         </w:rPr>
+        <w:lastRenderedPageBreak/>
         <w:t>                  </w:t>
       </w:r>
       <w:r>
@@ -11570,6 +11462,7 @@
           <w:sz w:val="21"/>
           <w:szCs w:val="21"/>
         </w:rPr>
+        <w:lastRenderedPageBreak/>
         <w:t>#Panel endpoints</w:t>
       </w:r>
     </w:p>
@@ -12221,7 +12114,6 @@
           <w:sz w:val="21"/>
           <w:szCs w:val="21"/>
         </w:rPr>
-        <w:lastRenderedPageBreak/>
         <w:t>for</w:t>
       </w:r>
       <w:r>
@@ -16759,6 +16651,7 @@
           <w:sz w:val="21"/>
           <w:szCs w:val="21"/>
         </w:rPr>
+        <w:lastRenderedPageBreak/>
         <w:t>#Convert Numerical Approximation Results to Polar Coordinates</w:t>
       </w:r>
     </w:p>
@@ -17289,7 +17182,6 @@
           <w:sz w:val="21"/>
           <w:szCs w:val="21"/>
         </w:rPr>
-        <w:lastRenderedPageBreak/>
         <w:t>        delta</w:t>
       </w:r>
       <w:r>
@@ -22072,6 +21964,7 @@
           <w:sz w:val="21"/>
           <w:szCs w:val="21"/>
         </w:rPr>
+        <w:lastRenderedPageBreak/>
         <w:t>            </w:t>
       </w:r>
       <w:proofErr w:type="spellStart"/>
@@ -22709,7 +22602,6 @@
           <w:sz w:val="21"/>
           <w:szCs w:val="21"/>
         </w:rPr>
-        <w:lastRenderedPageBreak/>
         <w:t>for</w:t>
       </w:r>
       <w:r>
@@ -27989,6 +27881,18 @@
       <w:color w:val="808080"/>
     </w:rPr>
   </w:style>
+  <w:style w:type="character" w:styleId="Hyperlink">
+    <w:name w:val="Hyperlink"/>
+    <w:basedOn w:val="DefaultParagraphFont"/>
+    <w:uiPriority w:val="99"/>
+    <w:semiHidden/>
+    <w:unhideWhenUsed/>
+    <w:rsid w:val="005C086F"/>
+    <w:rPr>
+      <w:color w:val="0000FF"/>
+      <w:u w:val="single"/>
+    </w:rPr>
+  </w:style>
 </w:styles>
 </file>
 

</xml_diff>